<commit_message>
Updated Matrimony guidelines - 2021-04-17
</commit_message>
<xml_diff>
--- a/Home/files/documents/Matrimony - Basic Requirements and General Information.docx
+++ b/Home/files/documents/Matrimony - Basic Requirements and General Information.docx
@@ -1,6 +1,6 @@
 
 <file path=word/document.xml><?xml version="1.0" encoding="utf-8"?>
-<w:document xmlns:wpc="http://schemas.microsoft.com/office/word/2010/wordprocessingCanvas" xmlns:cx="http://schemas.microsoft.com/office/drawing/2014/chartex" xmlns:cx1="http://schemas.microsoft.com/office/drawing/2015/9/8/chartex" xmlns:cx2="http://schemas.microsoft.com/office/drawing/2015/10/21/chartex" xmlns:cx3="http://schemas.microsoft.com/office/drawing/2016/5/9/chartex" xmlns:cx4="http://schemas.microsoft.com/office/drawing/2016/5/10/chartex" xmlns:cx5="http://schemas.microsoft.com/office/drawing/2016/5/11/chartex" xmlns:cx6="http://schemas.microsoft.com/office/drawing/2016/5/12/chartex" xmlns:cx7="http://schemas.microsoft.com/office/drawing/2016/5/13/chartex" xmlns:cx8="http://schemas.microsoft.com/office/drawing/2016/5/14/chartex" xmlns:mc="http://schemas.openxmlformats.org/markup-compatibility/2006" xmlns:aink="http://schemas.microsoft.com/office/drawing/2016/ink" xmlns:am3d="http://schemas.microsoft.com/office/drawing/2017/model3d" xmlns:o="urn:schemas-microsoft-com:office:office" xmlns:r="http://schemas.openxmlformats.org/officeDocument/2006/relationships" xmlns:m="http://schemas.openxmlformats.org/officeDocument/2006/math" xmlns:v="urn:schemas-microsoft-com:vml" xmlns:wp14="http://schemas.microsoft.com/office/word/2010/wordprocessingDrawing" xmlns:wp="http://schemas.openxmlformats.org/drawingml/2006/wordprocessingDrawing" xmlns:w10="urn:schemas-microsoft-com:office:word" xmlns:w="http://schemas.openxmlformats.org/wordprocessingml/2006/main" xmlns:w14="http://schemas.microsoft.com/office/word/2010/wordml" xmlns:w15="http://schemas.microsoft.com/office/word/2012/wordml" xmlns:w16cid="http://schemas.microsoft.com/office/word/2016/wordml/cid" xmlns:w16se="http://schemas.microsoft.com/office/word/2015/wordml/symex" xmlns:wpg="http://schemas.microsoft.com/office/word/2010/wordprocessingGroup" xmlns:wpi="http://schemas.microsoft.com/office/word/2010/wordprocessingInk" xmlns:wne="http://schemas.microsoft.com/office/word/2006/wordml" xmlns:wps="http://schemas.microsoft.com/office/word/2010/wordprocessingShape" mc:Ignorable="w14 w15 w16se w16cid wp14">
+<w:document xmlns:wpc="http://schemas.microsoft.com/office/word/2010/wordprocessingCanvas" xmlns:cx="http://schemas.microsoft.com/office/drawing/2014/chartex" xmlns:cx1="http://schemas.microsoft.com/office/drawing/2015/9/8/chartex" xmlns:cx2="http://schemas.microsoft.com/office/drawing/2015/10/21/chartex" xmlns:cx3="http://schemas.microsoft.com/office/drawing/2016/5/9/chartex" xmlns:cx4="http://schemas.microsoft.com/office/drawing/2016/5/10/chartex" xmlns:cx5="http://schemas.microsoft.com/office/drawing/2016/5/11/chartex" xmlns:cx6="http://schemas.microsoft.com/office/drawing/2016/5/12/chartex" xmlns:cx7="http://schemas.microsoft.com/office/drawing/2016/5/13/chartex" xmlns:cx8="http://schemas.microsoft.com/office/drawing/2016/5/14/chartex" xmlns:mc="http://schemas.openxmlformats.org/markup-compatibility/2006" xmlns:aink="http://schemas.microsoft.com/office/drawing/2016/ink" xmlns:am3d="http://schemas.microsoft.com/office/drawing/2017/model3d" xmlns:o="urn:schemas-microsoft-com:office:office" xmlns:r="http://schemas.openxmlformats.org/officeDocument/2006/relationships" xmlns:m="http://schemas.openxmlformats.org/officeDocument/2006/math" xmlns:v="urn:schemas-microsoft-com:vml" xmlns:wp14="http://schemas.microsoft.com/office/word/2010/wordprocessingDrawing" xmlns:wp="http://schemas.openxmlformats.org/drawingml/2006/wordprocessingDrawing" xmlns:w10="urn:schemas-microsoft-com:office:word" xmlns:w="http://schemas.openxmlformats.org/wordprocessingml/2006/main" xmlns:w14="http://schemas.microsoft.com/office/word/2010/wordml" xmlns:w15="http://schemas.microsoft.com/office/word/2012/wordml" xmlns:w16cex="http://schemas.microsoft.com/office/word/2018/wordml/cex" xmlns:w16cid="http://schemas.microsoft.com/office/word/2016/wordml/cid" xmlns:w16="http://schemas.microsoft.com/office/word/2018/wordml" xmlns:w16se="http://schemas.microsoft.com/office/word/2015/wordml/symex" xmlns:wpg="http://schemas.microsoft.com/office/word/2010/wordprocessingGroup" xmlns:wpi="http://schemas.microsoft.com/office/word/2010/wordprocessingInk" xmlns:wne="http://schemas.microsoft.com/office/word/2006/wordml" xmlns:wps="http://schemas.microsoft.com/office/word/2010/wordprocessingShape" mc:Ignorable="w14 w15 w16se w16cid w16 w16cex wp14">
   <w:body>
     <w:p>
       <w:pPr>
@@ -15,8 +15,6 @@
           <w:szCs w:val="28"/>
         </w:rPr>
       </w:pPr>
-      <w:bookmarkStart w:id="0" w:name="_GoBack"/>
-      <w:bookmarkEnd w:id="0"/>
       <w:r>
         <w:rPr>
           <w:rFonts w:ascii="Pristina" w:hAnsi="Pristina" w:cs="Helvetica"/>
@@ -26,23 +24,26 @@
           <w:sz w:val="28"/>
           <w:szCs w:val="28"/>
         </w:rPr>
-        <w:t>Diocese of Antipolo</w:t>
-      </w:r>
-    </w:p>
-    <w:p>
-      <w:pPr>
-        <w:spacing w:after="0" w:line="216" w:lineRule="atLeast"/>
-        <w:jc w:val="center"/>
-        <w:rPr>
-          <w:rFonts w:ascii="Helvetica" w:hAnsi="Helvetica" w:cs="Helvetica"/>
+        <w:t xml:space="preserve">Diocese of </w:t>
+      </w:r>
+      <w:proofErr w:type="spellStart"/>
+      <w:r>
+        <w:rPr>
+          <w:rFonts w:ascii="Pristina" w:hAnsi="Pristina" w:cs="Helvetica"/>
           <w:b/>
           <w:bCs/>
           <w:color w:val="000000"/>
           <w:sz w:val="28"/>
           <w:szCs w:val="28"/>
         </w:rPr>
-      </w:pPr>
-      <w:r>
+        <w:t>Antipolo</w:t>
+      </w:r>
+      <w:proofErr w:type="spellEnd"/>
+    </w:p>
+    <w:p>
+      <w:pPr>
+        <w:spacing w:after="0" w:line="216" w:lineRule="atLeast"/>
+        <w:jc w:val="center"/>
         <w:rPr>
           <w:rFonts w:ascii="Helvetica" w:hAnsi="Helvetica" w:cs="Helvetica"/>
           <w:b/>
@@ -51,6 +52,16 @@
           <w:sz w:val="28"/>
           <w:szCs w:val="28"/>
         </w:rPr>
+      </w:pPr>
+      <w:r>
+        <w:rPr>
+          <w:rFonts w:ascii="Helvetica" w:hAnsi="Helvetica" w:cs="Helvetica"/>
+          <w:b/>
+          <w:bCs/>
+          <w:color w:val="000000"/>
+          <w:sz w:val="28"/>
+          <w:szCs w:val="28"/>
+        </w:rPr>
         <w:t>THE TRANSFIGURATION OF CHRIST PARISH</w:t>
       </w:r>
     </w:p>
@@ -92,7 +103,47 @@
           <w:bCs/>
           <w:color w:val="000000"/>
         </w:rPr>
-        <w:t>. San Roque, Antipolo City</w:t>
+        <w:t xml:space="preserve">. San </w:t>
+      </w:r>
+      <w:proofErr w:type="spellStart"/>
+      <w:r>
+        <w:rPr>
+          <w:rFonts w:ascii="Viner Hand ITC" w:hAnsi="Viner Hand ITC" w:cs="Helvetica"/>
+          <w:b/>
+          <w:bCs/>
+          <w:color w:val="000000"/>
+        </w:rPr>
+        <w:t>Roque</w:t>
+      </w:r>
+      <w:proofErr w:type="spellEnd"/>
+      <w:r>
+        <w:rPr>
+          <w:rFonts w:ascii="Viner Hand ITC" w:hAnsi="Viner Hand ITC" w:cs="Helvetica"/>
+          <w:b/>
+          <w:bCs/>
+          <w:color w:val="000000"/>
+        </w:rPr>
+        <w:t xml:space="preserve">, </w:t>
+      </w:r>
+      <w:proofErr w:type="spellStart"/>
+      <w:r>
+        <w:rPr>
+          <w:rFonts w:ascii="Viner Hand ITC" w:hAnsi="Viner Hand ITC" w:cs="Helvetica"/>
+          <w:b/>
+          <w:bCs/>
+          <w:color w:val="000000"/>
+        </w:rPr>
+        <w:t>Antipolo</w:t>
+      </w:r>
+      <w:proofErr w:type="spellEnd"/>
+      <w:r>
+        <w:rPr>
+          <w:rFonts w:ascii="Viner Hand ITC" w:hAnsi="Viner Hand ITC" w:cs="Helvetica"/>
+          <w:b/>
+          <w:bCs/>
+          <w:color w:val="000000"/>
+        </w:rPr>
+        <w:t xml:space="preserve"> City</w:t>
       </w:r>
     </w:p>
     <w:p>
@@ -114,9 +165,8 @@
           <w:bCs/>
           <w:color w:val="000000"/>
         </w:rPr>
-        <w:t>Tel. No.:  570-</w:t>
-      </w:r>
-      <w:proofErr w:type="gramStart"/>
+        <w:t xml:space="preserve">Tel. No.:  </w:t>
+      </w:r>
       <w:r>
         <w:rPr>
           <w:rFonts w:ascii="Times New Roman" w:hAnsi="Times New Roman" w:cs="Times New Roman"/>
@@ -124,7 +174,16 @@
           <w:bCs/>
           <w:color w:val="000000"/>
         </w:rPr>
-        <w:t>2722</w:t>
+        <w:t>8</w:t>
+      </w:r>
+      <w:r>
+        <w:rPr>
+          <w:rFonts w:ascii="Times New Roman" w:hAnsi="Times New Roman" w:cs="Times New Roman"/>
+          <w:b/>
+          <w:bCs/>
+          <w:color w:val="000000"/>
+        </w:rPr>
+        <w:t>570-2722</w:t>
       </w:r>
       <w:r>
         <w:rPr>
@@ -133,7 +192,7 @@
           <w:bCs/>
           <w:color w:val="000000"/>
         </w:rPr>
-        <w:t xml:space="preserve">  </w:t>
+        <w:t xml:space="preserve"> </w:t>
       </w:r>
       <w:r>
         <w:rPr>
@@ -142,9 +201,8 @@
           <w:bCs/>
           <w:color w:val="000000"/>
         </w:rPr>
-        <w:t>(</w:t>
-      </w:r>
-      <w:proofErr w:type="gramEnd"/>
+        <w:t>(PARISH WEDDING COORDINATOR)</w:t>
+      </w:r>
       <w:r>
         <w:rPr>
           <w:rFonts w:ascii="Constantia" w:hAnsi="Constantia" w:cs="Helvetica"/>
@@ -152,7 +210,17 @@
           <w:bCs/>
           <w:color w:val="000000"/>
         </w:rPr>
-        <w:t>PARISH WEDDING COORDINATOR)</w:t>
+        <w:t xml:space="preserve"> – </w:t>
+      </w:r>
+      <w:r>
+        <w:rPr>
+          <w:rFonts w:ascii="Times New Roman" w:hAnsi="Times New Roman" w:cs="Times New Roman"/>
+          <w:b/>
+          <w:bCs/>
+          <w:color w:val="000000"/>
+          <w:u w:val="single"/>
+        </w:rPr>
+        <w:t>J</w:t>
       </w:r>
       <w:r>
         <w:rPr>
@@ -160,8 +228,51 @@
           <w:b/>
           <w:bCs/>
           <w:color w:val="000000"/>
-        </w:rPr>
-        <w:t xml:space="preserve"> – </w:t>
+          <w:u w:val="single"/>
+        </w:rPr>
+        <w:t>o</w:t>
+      </w:r>
+      <w:r>
+        <w:rPr>
+          <w:rFonts w:ascii="Constantia" w:hAnsi="Constantia" w:cs="Helvetica"/>
+          <w:b/>
+          <w:bCs/>
+          <w:color w:val="000000"/>
+          <w:u w:val="single"/>
+        </w:rPr>
+        <w:t xml:space="preserve"> </w:t>
+      </w:r>
+      <w:proofErr w:type="spellStart"/>
+      <w:r>
+        <w:rPr>
+          <w:rFonts w:ascii="Constantia" w:hAnsi="Constantia" w:cs="Helvetica"/>
+          <w:b/>
+          <w:bCs/>
+          <w:color w:val="000000"/>
+          <w:u w:val="single"/>
+        </w:rPr>
+        <w:t>Y</w:t>
+      </w:r>
+      <w:r>
+        <w:rPr>
+          <w:rFonts w:ascii="Constantia" w:hAnsi="Constantia" w:cs="Helvetica"/>
+          <w:b/>
+          <w:bCs/>
+          <w:color w:val="000000"/>
+          <w:u w:val="single"/>
+        </w:rPr>
+        <w:t>anga</w:t>
+      </w:r>
+      <w:proofErr w:type="spellEnd"/>
+      <w:r>
+        <w:rPr>
+          <w:rFonts w:ascii="Constantia" w:hAnsi="Constantia" w:cs="Helvetica"/>
+          <w:b/>
+          <w:bCs/>
+          <w:color w:val="000000"/>
+          <w:u w:val="single"/>
+        </w:rPr>
+        <w:t xml:space="preserve"> –</w:t>
       </w:r>
       <w:r>
         <w:rPr>
@@ -171,47 +282,7 @@
           <w:color w:val="000000"/>
           <w:u w:val="single"/>
         </w:rPr>
-        <w:t>J</w:t>
-      </w:r>
-      <w:r>
-        <w:rPr>
-          <w:rFonts w:ascii="Constantia" w:hAnsi="Constantia" w:cs="Helvetica"/>
-          <w:b/>
-          <w:bCs/>
-          <w:color w:val="000000"/>
-          <w:u w:val="single"/>
-        </w:rPr>
-        <w:t xml:space="preserve">O </w:t>
-      </w:r>
-      <w:r>
-        <w:rPr>
-          <w:rFonts w:ascii="Constantia" w:hAnsi="Constantia" w:cs="Helvetica"/>
-          <w:b/>
-          <w:bCs/>
-          <w:color w:val="000000"/>
-          <w:u w:val="single"/>
-        </w:rPr>
-        <w:t xml:space="preserve"> </w:t>
-      </w:r>
-      <w:r>
-        <w:rPr>
-          <w:rFonts w:ascii="Constantia" w:hAnsi="Constantia" w:cs="Helvetica"/>
-          <w:b/>
-          <w:bCs/>
-          <w:color w:val="000000"/>
-          <w:u w:val="single"/>
-        </w:rPr>
-        <w:t xml:space="preserve">YANGA – </w:t>
-      </w:r>
-      <w:r>
-        <w:rPr>
-          <w:rFonts w:ascii="Times New Roman" w:hAnsi="Times New Roman" w:cs="Times New Roman"/>
-          <w:b/>
-          <w:bCs/>
-          <w:color w:val="000000"/>
-          <w:u w:val="single"/>
-        </w:rPr>
-        <w:t>0915-2725448</w:t>
+        <w:t xml:space="preserve"> 09267780899</w:t>
       </w:r>
     </w:p>
     <w:p>
@@ -1153,14 +1224,14 @@
           <w:rFonts w:ascii="Helvetica" w:hAnsi="Helvetica" w:cs="Helvetica"/>
           <w:color w:val="000000"/>
         </w:rPr>
-        <w:t>) for 5</w:t>
-      </w:r>
-      <w:r>
-        <w:rPr>
-          <w:rFonts w:ascii="Helvetica" w:hAnsi="Helvetica" w:cs="Helvetica"/>
-          <w:color w:val="000000"/>
-        </w:rPr>
-        <w:t xml:space="preserve"> weeks (every Saturday 2-4pm)</w:t>
+        <w:t>) for 2-3 weeks (every Saturday 2-5</w:t>
+      </w:r>
+      <w:r>
+        <w:rPr>
+          <w:rFonts w:ascii="Helvetica" w:hAnsi="Helvetica" w:cs="Helvetica"/>
+          <w:color w:val="000000"/>
+        </w:rPr>
+        <w:t>pm)</w:t>
       </w:r>
     </w:p>
     <w:p>
@@ -1226,7 +1297,21 @@
           <w:rFonts w:ascii="Helvetica" w:hAnsi="Helvetica" w:cs="Helvetica"/>
           <w:color w:val="000000"/>
         </w:rPr>
-        <w:t xml:space="preserve"> to be announced for three consecutive Sundays in the parish of the bride and groom (forms will be provided by par</w:t>
+        <w:t xml:space="preserve"> to be announced for three consecutive Sundays in the parish</w:t>
+      </w:r>
+      <w:r>
+        <w:rPr>
+          <w:rFonts w:ascii="Helvetica" w:hAnsi="Helvetica" w:cs="Helvetica"/>
+          <w:color w:val="000000"/>
+        </w:rPr>
+        <w:t>es</w:t>
+      </w:r>
+      <w:r>
+        <w:rPr>
+          <w:rFonts w:ascii="Helvetica" w:hAnsi="Helvetica" w:cs="Helvetica"/>
+          <w:color w:val="000000"/>
+        </w:rPr>
+        <w:t xml:space="preserve"> of the bride and groom (forms will be provided by par</w:t>
       </w:r>
       <w:r>
         <w:rPr>
@@ -2565,7 +2650,27 @@
           <w:bCs/>
           <w:color w:val="000000"/>
         </w:rPr>
-        <w:t xml:space="preserve">PREPARE 2 SMALL CANDLES – </w:t>
+        <w:t xml:space="preserve">PREPARE 2 SMALL CANDLES </w:t>
+      </w:r>
+      <w:r>
+        <w:rPr>
+          <w:rStyle w:val="apple-converted-space"/>
+          <w:rFonts w:ascii="Helvetica" w:hAnsi="Helvetica" w:cs="Helvetica"/>
+          <w:b/>
+          <w:bCs/>
+          <w:color w:val="000000"/>
+        </w:rPr>
+        <w:t xml:space="preserve">(Baptismal candle size) </w:t>
+      </w:r>
+      <w:r>
+        <w:rPr>
+          <w:rStyle w:val="apple-converted-space"/>
+          <w:rFonts w:ascii="Helvetica" w:hAnsi="Helvetica" w:cs="Helvetica"/>
+          <w:b/>
+          <w:bCs/>
+          <w:color w:val="000000"/>
+        </w:rPr>
+        <w:t xml:space="preserve">– </w:t>
       </w:r>
       <w:r>
         <w:rPr>
@@ -2810,19 +2915,6 @@
       <w:pPr>
         <w:pStyle w:val="ListParagraph"/>
         <w:spacing w:after="0" w:line="216" w:lineRule="atLeast"/>
-        <w:rPr>
-          <w:rStyle w:val="apple-converted-space"/>
-          <w:rFonts w:ascii="Helvetica" w:hAnsi="Helvetica" w:cs="Helvetica"/>
-          <w:b/>
-          <w:bCs/>
-          <w:color w:val="000000"/>
-        </w:rPr>
-      </w:pPr>
-    </w:p>
-    <w:p>
-      <w:pPr>
-        <w:pStyle w:val="ListParagraph"/>
-        <w:spacing w:after="0" w:line="216" w:lineRule="atLeast"/>
         <w:ind w:left="0"/>
         <w:rPr>
           <w:rStyle w:val="apple-converted-space"/>
@@ -2830,8 +2922,20 @@
           <w:b/>
           <w:bCs/>
           <w:color w:val="000000"/>
-          <w:sz w:val="16"/>
-          <w:szCs w:val="16"/>
+        </w:rPr>
+      </w:pPr>
+    </w:p>
+    <w:p>
+      <w:pPr>
+        <w:pStyle w:val="ListParagraph"/>
+        <w:spacing w:after="0" w:line="216" w:lineRule="atLeast"/>
+        <w:ind w:left="0"/>
+        <w:rPr>
+          <w:rStyle w:val="apple-converted-space"/>
+          <w:rFonts w:ascii="Helvetica" w:hAnsi="Helvetica" w:cs="Helvetica"/>
+          <w:b/>
+          <w:bCs/>
+          <w:color w:val="000000"/>
         </w:rPr>
       </w:pPr>
     </w:p>
@@ -2859,64 +2963,26 @@
           <w:bCs/>
           <w:color w:val="000000"/>
         </w:rPr>
-        <w:t xml:space="preserve">YOU MAY CHOOSE OWN CHOIR. </w:t>
-      </w:r>
-      <w:r>
-        <w:rPr>
-          <w:rStyle w:val="apple-converted-space"/>
-          <w:rFonts w:ascii="Helvetica" w:hAnsi="Helvetica" w:cs="Helvetica"/>
-          <w:color w:val="000000"/>
-        </w:rPr>
-        <w:t xml:space="preserve">Only </w:t>
-      </w:r>
-      <w:r>
-        <w:rPr>
-          <w:rStyle w:val="apple-converted-space"/>
-          <w:rFonts w:ascii="Helvetica" w:hAnsi="Helvetica" w:cs="Helvetica"/>
-          <w:b/>
-          <w:bCs/>
-          <w:color w:val="000000"/>
-        </w:rPr>
-        <w:t>LITURGICAL SONGS and melodies</w:t>
-      </w:r>
-      <w:r>
-        <w:rPr>
-          <w:rStyle w:val="apple-converted-space"/>
-          <w:rFonts w:ascii="Helvetica" w:hAnsi="Helvetica" w:cs="Helvetica"/>
-          <w:color w:val="000000"/>
-        </w:rPr>
-        <w:t xml:space="preserve"> are allowed during the entire Wedding Ceremon</w:t>
-      </w:r>
-      <w:r>
-        <w:rPr>
-          <w:rStyle w:val="apple-converted-space"/>
-          <w:rFonts w:ascii="Helvetica" w:hAnsi="Helvetica" w:cs="Helvetica"/>
-          <w:color w:val="000000"/>
-        </w:rPr>
-        <w:t xml:space="preserve">y. (For processional </w:t>
-      </w:r>
-      <w:r>
-        <w:rPr>
-          <w:rStyle w:val="apple-converted-space"/>
-          <w:rFonts w:ascii="Helvetica" w:hAnsi="Helvetica" w:cs="Helvetica"/>
-          <w:color w:val="000000"/>
-        </w:rPr>
-        <w:t>march, we advise instrumental).</w:t>
-      </w:r>
-    </w:p>
-    <w:p>
-      <w:pPr>
-        <w:pStyle w:val="ListParagraph"/>
-        <w:spacing w:after="0" w:line="216" w:lineRule="atLeast"/>
-        <w:ind w:left="0"/>
-        <w:rPr>
-          <w:rStyle w:val="apple-converted-space"/>
-          <w:rFonts w:ascii="Helvetica" w:hAnsi="Helvetica" w:cs="Helvetica"/>
-          <w:b/>
-          <w:bCs/>
-          <w:color w:val="000000"/>
-        </w:rPr>
-      </w:pPr>
+        <w:t xml:space="preserve">FOR PHOTOGRAPHERS AND VIDEOGRAPHERS guidelines. </w:t>
+      </w:r>
+      <w:r>
+        <w:rPr>
+          <w:rStyle w:val="apple-converted-space"/>
+          <w:rFonts w:ascii="Helvetica" w:hAnsi="Helvetica" w:cs="Helvetica"/>
+          <w:color w:val="000000"/>
+        </w:rPr>
+        <w:t>To observe solemnity of the wedding ceremony</w:t>
+      </w:r>
+      <w:r>
+        <w:rPr>
+          <w:rStyle w:val="apple-converted-space"/>
+          <w:rFonts w:ascii="Helvetica" w:hAnsi="Helvetica" w:cs="Helvetica"/>
+          <w:b/>
+          <w:bCs/>
+          <w:color w:val="000000"/>
+        </w:rPr>
+        <w:t>, they are not allowed to take pictures/videos in the SANCTUARY AREA (ALTAR), specifically during mass. You only have 30 minutes time allotment for picture taking or pictorial inside the church.</w:t>
+      </w:r>
     </w:p>
     <w:p>
       <w:pPr>
@@ -2956,25 +3022,7 @@
           <w:bCs/>
           <w:color w:val="000000"/>
         </w:rPr>
-        <w:t xml:space="preserve">FOR PHOTOGRAPHERS AND VIDEOGRAPHERS guidelines. </w:t>
-      </w:r>
-      <w:r>
-        <w:rPr>
-          <w:rStyle w:val="apple-converted-space"/>
-          <w:rFonts w:ascii="Helvetica" w:hAnsi="Helvetica" w:cs="Helvetica"/>
-          <w:color w:val="000000"/>
-        </w:rPr>
-        <w:t>To observe solemnity of the wedding ceremony</w:t>
-      </w:r>
-      <w:r>
-        <w:rPr>
-          <w:rStyle w:val="apple-converted-space"/>
-          <w:rFonts w:ascii="Helvetica" w:hAnsi="Helvetica" w:cs="Helvetica"/>
-          <w:b/>
-          <w:bCs/>
-          <w:color w:val="000000"/>
-        </w:rPr>
-        <w:t>, they are not allowed to take pictures/videos in the SANCTUARY AREA (ALTAR), specifically during mass. You only have 30 minutes time allotment for picture taking or pictorial inside the church.</w:t>
+        <w:t>CHURCH DRESS CODE SHOULD BE FOLLOWED. (Bride and Female members of the entourage), should wear decent and appropriate gowns or dresses. (PREPARE TO BRING SHAWL IF NEEDED).</w:t>
       </w:r>
     </w:p>
     <w:p>
@@ -2988,6 +3036,230 @@
           <w:b/>
           <w:bCs/>
           <w:color w:val="000000"/>
+        </w:rPr>
+      </w:pPr>
+    </w:p>
+    <w:p>
+      <w:pPr>
+        <w:pStyle w:val="ListParagraph"/>
+        <w:numPr>
+          <w:ilvl w:val="0"/>
+          <w:numId w:val="6"/>
+        </w:numPr>
+        <w:spacing w:after="0" w:line="216" w:lineRule="atLeast"/>
+        <w:rPr>
+          <w:rStyle w:val="apple-converted-space"/>
+          <w:rFonts w:ascii="Helvetica" w:hAnsi="Helvetica" w:cs="Helvetica"/>
+          <w:b/>
+          <w:bCs/>
+          <w:color w:val="000000"/>
+        </w:rPr>
+      </w:pPr>
+      <w:r>
+        <w:rPr>
+          <w:rStyle w:val="apple-converted-space"/>
+          <w:rFonts w:ascii="Helvetica" w:hAnsi="Helvetica" w:cs="Helvetica"/>
+          <w:b/>
+          <w:bCs/>
+          <w:color w:val="000000"/>
+        </w:rPr>
+        <w:t>NO OFF SHOULDERS</w:t>
+      </w:r>
+    </w:p>
+    <w:p>
+      <w:pPr>
+        <w:pStyle w:val="ListParagraph"/>
+        <w:numPr>
+          <w:ilvl w:val="0"/>
+          <w:numId w:val="6"/>
+        </w:numPr>
+        <w:spacing w:after="0" w:line="216" w:lineRule="atLeast"/>
+        <w:rPr>
+          <w:rStyle w:val="apple-converted-space"/>
+          <w:rFonts w:ascii="Helvetica" w:hAnsi="Helvetica" w:cs="Helvetica"/>
+          <w:b/>
+          <w:bCs/>
+          <w:color w:val="000000"/>
+        </w:rPr>
+      </w:pPr>
+      <w:r>
+        <w:rPr>
+          <w:rStyle w:val="apple-converted-space"/>
+          <w:rFonts w:ascii="Helvetica" w:hAnsi="Helvetica" w:cs="Helvetica"/>
+          <w:b/>
+          <w:bCs/>
+          <w:color w:val="000000"/>
+        </w:rPr>
+        <w:t>NO TUBE TOP</w:t>
+      </w:r>
+      <w:r>
+        <w:rPr>
+          <w:rStyle w:val="apple-converted-space"/>
+          <w:rFonts w:ascii="Helvetica" w:hAnsi="Helvetica" w:cs="Helvetica"/>
+          <w:b/>
+          <w:bCs/>
+          <w:color w:val="000000"/>
+        </w:rPr>
+        <w:t xml:space="preserve"> </w:t>
+      </w:r>
+    </w:p>
+    <w:p>
+      <w:pPr>
+        <w:pStyle w:val="ListParagraph"/>
+        <w:numPr>
+          <w:ilvl w:val="0"/>
+          <w:numId w:val="6"/>
+        </w:numPr>
+        <w:spacing w:after="0" w:line="216" w:lineRule="atLeast"/>
+        <w:rPr>
+          <w:rStyle w:val="apple-converted-space"/>
+          <w:rFonts w:ascii="Helvetica" w:hAnsi="Helvetica" w:cs="Helvetica"/>
+          <w:b/>
+          <w:bCs/>
+          <w:color w:val="000000"/>
+        </w:rPr>
+      </w:pPr>
+      <w:r>
+        <w:rPr>
+          <w:rStyle w:val="apple-converted-space"/>
+          <w:rFonts w:ascii="Helvetica" w:hAnsi="Helvetica" w:cs="Helvetica"/>
+          <w:b/>
+          <w:bCs/>
+          <w:color w:val="000000"/>
+        </w:rPr>
+        <w:t>NO BACKLESS</w:t>
+      </w:r>
+    </w:p>
+    <w:p>
+      <w:pPr>
+        <w:pStyle w:val="ListParagraph"/>
+        <w:numPr>
+          <w:ilvl w:val="0"/>
+          <w:numId w:val="6"/>
+        </w:numPr>
+        <w:spacing w:after="0" w:line="216" w:lineRule="atLeast"/>
+        <w:rPr>
+          <w:rStyle w:val="apple-converted-space"/>
+          <w:rFonts w:ascii="Helvetica" w:hAnsi="Helvetica" w:cs="Helvetica"/>
+          <w:b/>
+          <w:bCs/>
+          <w:color w:val="000000"/>
+        </w:rPr>
+      </w:pPr>
+      <w:r>
+        <w:rPr>
+          <w:rStyle w:val="apple-converted-space"/>
+          <w:rFonts w:ascii="Helvetica" w:hAnsi="Helvetica" w:cs="Helvetica"/>
+          <w:b/>
+          <w:bCs/>
+          <w:color w:val="000000"/>
+        </w:rPr>
+        <w:t>NO SPAGHETTI STRAP</w:t>
+      </w:r>
+      <w:r>
+        <w:rPr>
+          <w:rStyle w:val="apple-converted-space"/>
+          <w:rFonts w:ascii="Helvetica" w:hAnsi="Helvetica" w:cs="Helvetica"/>
+          <w:b/>
+          <w:bCs/>
+          <w:color w:val="000000"/>
+        </w:rPr>
+        <w:t xml:space="preserve"> OR ONE SHOULDER STRAP</w:t>
+      </w:r>
+      <w:r>
+        <w:rPr>
+          <w:rStyle w:val="apple-converted-space"/>
+          <w:rFonts w:ascii="Helvetica" w:hAnsi="Helvetica" w:cs="Helvetica"/>
+          <w:b/>
+          <w:bCs/>
+          <w:color w:val="000000"/>
+        </w:rPr>
+        <w:t xml:space="preserve"> STYLE</w:t>
+      </w:r>
+    </w:p>
+    <w:p>
+      <w:pPr>
+        <w:pStyle w:val="ListParagraph"/>
+        <w:numPr>
+          <w:ilvl w:val="0"/>
+          <w:numId w:val="6"/>
+        </w:numPr>
+        <w:spacing w:after="0" w:line="216" w:lineRule="atLeast"/>
+        <w:rPr>
+          <w:rStyle w:val="apple-converted-space"/>
+          <w:rFonts w:ascii="Helvetica" w:hAnsi="Helvetica" w:cs="Helvetica"/>
+          <w:b/>
+          <w:bCs/>
+          <w:color w:val="000000"/>
+        </w:rPr>
+      </w:pPr>
+      <w:r>
+        <w:rPr>
+          <w:rStyle w:val="apple-converted-space"/>
+          <w:rFonts w:ascii="Helvetica" w:hAnsi="Helvetica" w:cs="Helvetica"/>
+          <w:b/>
+          <w:bCs/>
+          <w:color w:val="000000"/>
+        </w:rPr>
+        <w:t>NO ABOVE THE KNEE LEVEL FOR SKIRT LENGTH</w:t>
+      </w:r>
+    </w:p>
+    <w:p>
+      <w:pPr>
+        <w:pStyle w:val="ListParagraph"/>
+        <w:numPr>
+          <w:ilvl w:val="0"/>
+          <w:numId w:val="6"/>
+        </w:numPr>
+        <w:spacing w:after="0" w:line="216" w:lineRule="atLeast"/>
+        <w:rPr>
+          <w:rStyle w:val="apple-converted-space"/>
+          <w:rFonts w:ascii="Helvetica" w:hAnsi="Helvetica" w:cs="Helvetica"/>
+          <w:b/>
+          <w:bCs/>
+          <w:color w:val="000000"/>
+        </w:rPr>
+      </w:pPr>
+      <w:r>
+        <w:rPr>
+          <w:rStyle w:val="apple-converted-space"/>
+          <w:rFonts w:ascii="Helvetica" w:hAnsi="Helvetica" w:cs="Helvetica"/>
+          <w:b/>
+          <w:bCs/>
+          <w:color w:val="000000"/>
+        </w:rPr>
+        <w:t>(Wedding coordinators dress appropriately too)</w:t>
+      </w:r>
+    </w:p>
+    <w:p>
+      <w:pPr>
+        <w:pStyle w:val="ListParagraph"/>
+        <w:spacing w:after="0" w:line="216" w:lineRule="atLeast"/>
+        <w:ind w:left="0"/>
+        <w:rPr>
+          <w:rStyle w:val="apple-converted-space"/>
+          <w:rFonts w:ascii="Helvetica" w:hAnsi="Helvetica" w:cs="Helvetica"/>
+          <w:b/>
+          <w:bCs/>
+          <w:color w:val="000000"/>
+          <w:sz w:val="16"/>
+          <w:szCs w:val="16"/>
+        </w:rPr>
+      </w:pPr>
+    </w:p>
+    <w:p>
+      <w:pPr>
+        <w:pStyle w:val="ListParagraph"/>
+        <w:spacing w:after="0" w:line="216" w:lineRule="atLeast"/>
+        <w:ind w:left="360"/>
+        <w:rPr>
+          <w:rStyle w:val="apple-converted-space"/>
+          <w:rFonts w:ascii="Helvetica" w:hAnsi="Helvetica" w:cs="Helvetica"/>
+          <w:b/>
+          <w:bCs/>
+          <w:color w:val="000000"/>
+          <w:sz w:val="16"/>
+          <w:szCs w:val="16"/>
         </w:rPr>
       </w:pPr>
     </w:p>
@@ -3015,7 +3287,31 @@
           <w:bCs/>
           <w:color w:val="000000"/>
         </w:rPr>
-        <w:t>CHURCH DRESS CODE SHOULD BE FOLLOWED. (Bride and Female members of the entourage), should wear decent and appropriate gowns or dresses. (PREPARE TO BRING SHAWL IF NEEDED).</w:t>
+        <w:t xml:space="preserve">FOR RECESSIONAL FAVORS – </w:t>
+      </w:r>
+      <w:r>
+        <w:rPr>
+          <w:rStyle w:val="apple-converted-space"/>
+          <w:rFonts w:ascii="Helvetica" w:hAnsi="Helvetica" w:cs="Helvetica"/>
+          <w:color w:val="000000"/>
+        </w:rPr>
+        <w:t>Thro</w:t>
+      </w:r>
+      <w:r>
+        <w:rPr>
+          <w:rStyle w:val="apple-converted-space"/>
+          <w:rFonts w:ascii="Helvetica" w:hAnsi="Helvetica" w:cs="Helvetica"/>
+          <w:color w:val="000000"/>
+        </w:rPr>
+        <w:t>wing of flower petals</w:t>
+      </w:r>
+      <w:r>
+        <w:rPr>
+          <w:rStyle w:val="apple-converted-space"/>
+          <w:rFonts w:ascii="Helvetica" w:hAnsi="Helvetica" w:cs="Helvetica"/>
+          <w:color w:val="000000"/>
+        </w:rPr>
+        <w:t xml:space="preserve"> are allowed, but not inside the church. This activity must be done outside the church.</w:t>
       </w:r>
     </w:p>
     <w:p>
@@ -3031,6 +3327,202 @@
           <w:color w:val="000000"/>
         </w:rPr>
       </w:pPr>
+    </w:p>
+    <w:p>
+      <w:pPr>
+        <w:pStyle w:val="ListParagraph"/>
+        <w:numPr>
+          <w:ilvl w:val="0"/>
+          <w:numId w:val="5"/>
+        </w:numPr>
+        <w:spacing w:after="0" w:line="216" w:lineRule="atLeast"/>
+        <w:rPr>
+          <w:rStyle w:val="apple-converted-space"/>
+          <w:rFonts w:ascii="Helvetica" w:hAnsi="Helvetica" w:cs="Helvetica"/>
+          <w:b/>
+          <w:bCs/>
+          <w:color w:val="000000"/>
+        </w:rPr>
+      </w:pPr>
+      <w:r>
+        <w:rPr>
+          <w:rStyle w:val="apple-converted-space"/>
+          <w:rFonts w:ascii="Helvetica" w:hAnsi="Helvetica" w:cs="Helvetica"/>
+          <w:b/>
+          <w:bCs/>
+          <w:color w:val="000000"/>
+        </w:rPr>
+        <w:t>SETTLE ACCOUNT, 2 WEEKS BEFORE WEDDING DATE AND WE DON’T ACCEPT CHECKS.</w:t>
+      </w:r>
+    </w:p>
+    <w:p>
+      <w:pPr>
+        <w:pStyle w:val="ListParagraph"/>
+        <w:spacing w:after="0" w:line="216" w:lineRule="atLeast"/>
+        <w:ind w:left="0"/>
+        <w:rPr>
+          <w:rStyle w:val="apple-converted-space"/>
+          <w:rFonts w:ascii="Helvetica" w:hAnsi="Helvetica" w:cs="Helvetica"/>
+          <w:b/>
+          <w:bCs/>
+          <w:color w:val="000000"/>
+        </w:rPr>
+      </w:pPr>
+    </w:p>
+    <w:p>
+      <w:pPr>
+        <w:pStyle w:val="ListParagraph"/>
+        <w:spacing w:after="0" w:line="216" w:lineRule="atLeast"/>
+        <w:rPr>
+          <w:rStyle w:val="apple-converted-space"/>
+          <w:rFonts w:ascii="Helvetica" w:hAnsi="Helvetica" w:cs="Helvetica"/>
+          <w:b/>
+          <w:bCs/>
+          <w:color w:val="000000"/>
+          <w:u w:val="single"/>
+        </w:rPr>
+      </w:pPr>
+      <w:r>
+        <w:rPr>
+          <w:rStyle w:val="apple-converted-space"/>
+          <w:rFonts w:ascii="Helvetica" w:hAnsi="Helvetica" w:cs="Helvetica"/>
+          <w:b/>
+          <w:bCs/>
+          <w:color w:val="000000"/>
+          <w:u w:val="single"/>
+        </w:rPr>
+        <w:t>WEDDING RATES:</w:t>
+      </w:r>
+    </w:p>
+    <w:p>
+      <w:pPr>
+        <w:pStyle w:val="ListParagraph"/>
+        <w:spacing w:after="0" w:line="216" w:lineRule="atLeast"/>
+        <w:rPr>
+          <w:rStyle w:val="apple-converted-space"/>
+          <w:rFonts w:ascii="Helvetica" w:hAnsi="Helvetica" w:cs="Helvetica"/>
+          <w:b/>
+          <w:bCs/>
+          <w:color w:val="000000"/>
+          <w:u w:val="single"/>
+        </w:rPr>
+      </w:pPr>
+    </w:p>
+    <w:p>
+      <w:pPr>
+        <w:pStyle w:val="ListParagraph"/>
+        <w:spacing w:after="0" w:line="216" w:lineRule="atLeast"/>
+        <w:rPr>
+          <w:rStyle w:val="apple-converted-space"/>
+          <w:rFonts w:ascii="Helvetica" w:hAnsi="Helvetica" w:cs="Helvetica"/>
+          <w:b/>
+          <w:bCs/>
+          <w:color w:val="000000"/>
+          <w:sz w:val="24"/>
+          <w:szCs w:val="24"/>
+        </w:rPr>
+      </w:pPr>
+      <w:proofErr w:type="spellStart"/>
+      <w:r>
+        <w:rPr>
+          <w:rStyle w:val="apple-converted-space"/>
+          <w:rFonts w:ascii="Helvetica" w:hAnsi="Helvetica" w:cs="Helvetica"/>
+          <w:b/>
+          <w:bCs/>
+          <w:color w:val="000000"/>
+          <w:sz w:val="24"/>
+          <w:szCs w:val="24"/>
+          <w:u w:val="single"/>
+        </w:rPr>
+        <w:t>Php</w:t>
+      </w:r>
+      <w:proofErr w:type="spellEnd"/>
+      <w:r>
+        <w:rPr>
+          <w:rStyle w:val="apple-converted-space"/>
+          <w:rFonts w:ascii="Helvetica" w:hAnsi="Helvetica" w:cs="Helvetica"/>
+          <w:b/>
+          <w:bCs/>
+          <w:color w:val="000000"/>
+          <w:sz w:val="24"/>
+          <w:szCs w:val="24"/>
+          <w:u w:val="single"/>
+        </w:rPr>
+        <w:t xml:space="preserve"> 7,2</w:t>
+      </w:r>
+      <w:r>
+        <w:rPr>
+          <w:rStyle w:val="apple-converted-space"/>
+          <w:rFonts w:ascii="Helvetica" w:hAnsi="Helvetica" w:cs="Helvetica"/>
+          <w:b/>
+          <w:bCs/>
+          <w:color w:val="000000"/>
+          <w:sz w:val="24"/>
+          <w:szCs w:val="24"/>
+          <w:u w:val="single"/>
+        </w:rPr>
+        <w:t>00.00</w:t>
+      </w:r>
+      <w:r>
+        <w:rPr>
+          <w:rStyle w:val="apple-converted-space"/>
+          <w:rFonts w:ascii="Helvetica" w:hAnsi="Helvetica" w:cs="Helvetica"/>
+          <w:b/>
+          <w:bCs/>
+          <w:color w:val="000000"/>
+          <w:sz w:val="24"/>
+          <w:szCs w:val="24"/>
+        </w:rPr>
+        <w:t xml:space="preserve">                              </w:t>
+      </w:r>
+      <w:r>
+        <w:rPr>
+          <w:rStyle w:val="apple-converted-space"/>
+          <w:rFonts w:ascii="Helvetica" w:hAnsi="Helvetica" w:cs="Helvetica"/>
+          <w:b/>
+          <w:bCs/>
+          <w:color w:val="000000"/>
+          <w:sz w:val="24"/>
+          <w:szCs w:val="24"/>
+        </w:rPr>
+        <w:tab/>
+      </w:r>
+      <w:r>
+        <w:rPr>
+          <w:rStyle w:val="apple-converted-space"/>
+          <w:rFonts w:ascii="Helvetica" w:hAnsi="Helvetica" w:cs="Helvetica"/>
+          <w:b/>
+          <w:bCs/>
+          <w:color w:val="000000"/>
+          <w:sz w:val="24"/>
+          <w:szCs w:val="24"/>
+        </w:rPr>
+        <w:tab/>
+      </w:r>
+      <w:r>
+        <w:rPr>
+          <w:rStyle w:val="apple-converted-space"/>
+          <w:rFonts w:ascii="Helvetica" w:hAnsi="Helvetica" w:cs="Helvetica"/>
+          <w:b/>
+          <w:bCs/>
+          <w:color w:val="000000"/>
+          <w:sz w:val="24"/>
+          <w:szCs w:val="24"/>
+        </w:rPr>
+        <w:tab/>
+      </w:r>
+      <w:r>
+        <w:rPr>
+          <w:rStyle w:val="apple-converted-space"/>
+          <w:rFonts w:ascii="Helvetica" w:hAnsi="Helvetica" w:cs="Helvetica"/>
+          <w:b/>
+          <w:bCs/>
+          <w:color w:val="000000"/>
+          <w:sz w:val="24"/>
+          <w:szCs w:val="24"/>
+        </w:rPr>
+        <w:t xml:space="preserve">  </w:t>
+      </w:r>
     </w:p>
     <w:p>
       <w:pPr>
@@ -3056,7 +3548,47 @@
           <w:bCs/>
           <w:color w:val="000000"/>
         </w:rPr>
-        <w:t>NO OFF SHOULDERS</w:t>
+        <w:t xml:space="preserve">Wedding Mass                   </w:t>
+      </w:r>
+      <w:r>
+        <w:rPr>
+          <w:rStyle w:val="apple-converted-space"/>
+          <w:rFonts w:ascii="Helvetica" w:hAnsi="Helvetica" w:cs="Helvetica"/>
+          <w:b/>
+          <w:bCs/>
+          <w:color w:val="000000"/>
+        </w:rPr>
+        <w:tab/>
+      </w:r>
+      <w:r>
+        <w:rPr>
+          <w:rStyle w:val="apple-converted-space"/>
+          <w:rFonts w:ascii="Helvetica" w:hAnsi="Helvetica" w:cs="Helvetica"/>
+          <w:b/>
+          <w:bCs/>
+          <w:color w:val="000000"/>
+        </w:rPr>
+        <w:tab/>
+      </w:r>
+      <w:r>
+        <w:rPr>
+          <w:rStyle w:val="apple-converted-space"/>
+          <w:rFonts w:ascii="Helvetica" w:hAnsi="Helvetica" w:cs="Helvetica"/>
+          <w:b/>
+          <w:bCs/>
+          <w:color w:val="000000"/>
+        </w:rPr>
+        <w:tab/>
+      </w:r>
+      <w:r>
+        <w:rPr>
+          <w:rStyle w:val="apple-converted-space"/>
+          <w:rFonts w:ascii="Helvetica" w:hAnsi="Helvetica" w:cs="Helvetica"/>
+          <w:b/>
+          <w:bCs/>
+          <w:color w:val="000000"/>
+        </w:rPr>
+        <w:t xml:space="preserve"> </w:t>
       </w:r>
     </w:p>
     <w:p>
@@ -3083,7 +3615,37 @@
           <w:bCs/>
           <w:color w:val="000000"/>
         </w:rPr>
-        <w:t>NO TUBE TOP</w:t>
+        <w:t xml:space="preserve">Candles                              </w:t>
+      </w:r>
+      <w:r>
+        <w:rPr>
+          <w:rStyle w:val="apple-converted-space"/>
+          <w:rFonts w:ascii="Helvetica" w:hAnsi="Helvetica" w:cs="Helvetica"/>
+          <w:b/>
+          <w:bCs/>
+          <w:color w:val="000000"/>
+        </w:rPr>
+        <w:tab/>
+      </w:r>
+      <w:r>
+        <w:rPr>
+          <w:rStyle w:val="apple-converted-space"/>
+          <w:rFonts w:ascii="Helvetica" w:hAnsi="Helvetica" w:cs="Helvetica"/>
+          <w:b/>
+          <w:bCs/>
+          <w:color w:val="000000"/>
+        </w:rPr>
+        <w:tab/>
+      </w:r>
+      <w:r>
+        <w:rPr>
+          <w:rStyle w:val="apple-converted-space"/>
+          <w:rFonts w:ascii="Helvetica" w:hAnsi="Helvetica" w:cs="Helvetica"/>
+          <w:b/>
+          <w:bCs/>
+          <w:color w:val="000000"/>
+        </w:rPr>
+        <w:tab/>
       </w:r>
       <w:r>
         <w:rPr>
@@ -3120,7 +3682,47 @@
           <w:bCs/>
           <w:color w:val="000000"/>
         </w:rPr>
-        <w:t>NO BACKLESS</w:t>
+        <w:t xml:space="preserve">Use of Red Carpet             </w:t>
+      </w:r>
+      <w:r>
+        <w:rPr>
+          <w:rStyle w:val="apple-converted-space"/>
+          <w:rFonts w:ascii="Helvetica" w:hAnsi="Helvetica" w:cs="Helvetica"/>
+          <w:b/>
+          <w:bCs/>
+          <w:color w:val="000000"/>
+        </w:rPr>
+        <w:tab/>
+      </w:r>
+      <w:r>
+        <w:rPr>
+          <w:rStyle w:val="apple-converted-space"/>
+          <w:rFonts w:ascii="Helvetica" w:hAnsi="Helvetica" w:cs="Helvetica"/>
+          <w:b/>
+          <w:bCs/>
+          <w:color w:val="000000"/>
+        </w:rPr>
+        <w:tab/>
+      </w:r>
+      <w:r>
+        <w:rPr>
+          <w:rStyle w:val="apple-converted-space"/>
+          <w:rFonts w:ascii="Helvetica" w:hAnsi="Helvetica" w:cs="Helvetica"/>
+          <w:b/>
+          <w:bCs/>
+          <w:color w:val="000000"/>
+        </w:rPr>
+        <w:tab/>
+      </w:r>
+      <w:r>
+        <w:rPr>
+          <w:rStyle w:val="apple-converted-space"/>
+          <w:rFonts w:ascii="Helvetica" w:hAnsi="Helvetica" w:cs="Helvetica"/>
+          <w:b/>
+          <w:bCs/>
+          <w:color w:val="000000"/>
+        </w:rPr>
+        <w:t xml:space="preserve"> </w:t>
       </w:r>
     </w:p>
     <w:p>
@@ -3147,27 +3749,57 @@
           <w:bCs/>
           <w:color w:val="000000"/>
         </w:rPr>
-        <w:t>NO SPAGHETTI STRAP</w:t>
-      </w:r>
-      <w:r>
-        <w:rPr>
-          <w:rStyle w:val="apple-converted-space"/>
-          <w:rFonts w:ascii="Helvetica" w:hAnsi="Helvetica" w:cs="Helvetica"/>
-          <w:b/>
-          <w:bCs/>
-          <w:color w:val="000000"/>
-        </w:rPr>
-        <w:t xml:space="preserve"> OR ONE SHOULDER STRAP</w:t>
-      </w:r>
-      <w:r>
-        <w:rPr>
-          <w:rStyle w:val="apple-converted-space"/>
-          <w:rFonts w:ascii="Helvetica" w:hAnsi="Helvetica" w:cs="Helvetica"/>
-          <w:b/>
-          <w:bCs/>
-          <w:color w:val="000000"/>
-        </w:rPr>
-        <w:t xml:space="preserve"> STYLE</w:t>
+        <w:t>Use of Chandeliers</w:t>
+      </w:r>
+      <w:r>
+        <w:rPr>
+          <w:rStyle w:val="apple-converted-space"/>
+          <w:rFonts w:ascii="Helvetica" w:hAnsi="Helvetica" w:cs="Helvetica"/>
+          <w:b/>
+          <w:bCs/>
+          <w:color w:val="000000"/>
+        </w:rPr>
+        <w:t xml:space="preserve">            </w:t>
+      </w:r>
+      <w:r>
+        <w:rPr>
+          <w:rStyle w:val="apple-converted-space"/>
+          <w:rFonts w:ascii="Helvetica" w:hAnsi="Helvetica" w:cs="Helvetica"/>
+          <w:b/>
+          <w:bCs/>
+          <w:color w:val="000000"/>
+        </w:rPr>
+        <w:tab/>
+      </w:r>
+      <w:r>
+        <w:rPr>
+          <w:rStyle w:val="apple-converted-space"/>
+          <w:rFonts w:ascii="Helvetica" w:hAnsi="Helvetica" w:cs="Helvetica"/>
+          <w:b/>
+          <w:bCs/>
+          <w:color w:val="000000"/>
+        </w:rPr>
+        <w:tab/>
+      </w:r>
+      <w:r>
+        <w:rPr>
+          <w:rStyle w:val="apple-converted-space"/>
+          <w:rFonts w:ascii="Helvetica" w:hAnsi="Helvetica" w:cs="Helvetica"/>
+          <w:b/>
+          <w:bCs/>
+          <w:color w:val="000000"/>
+        </w:rPr>
+        <w:tab/>
+      </w:r>
+      <w:r>
+        <w:rPr>
+          <w:rStyle w:val="apple-converted-space"/>
+          <w:rFonts w:ascii="Helvetica" w:hAnsi="Helvetica" w:cs="Helvetica"/>
+          <w:b/>
+          <w:bCs/>
+          <w:color w:val="000000"/>
+        </w:rPr>
+        <w:t xml:space="preserve">  </w:t>
       </w:r>
     </w:p>
     <w:p>
@@ -3194,8 +3826,121 @@
           <w:bCs/>
           <w:color w:val="000000"/>
         </w:rPr>
-        <w:t>NO ABOVE THE KNEE LEVEL FOR SKIRT LENGTH</w:t>
-      </w:r>
+        <w:t xml:space="preserve">Use of extra electricity - </w:t>
+      </w:r>
+      <w:r>
+        <w:rPr>
+          <w:rStyle w:val="apple-converted-space"/>
+          <w:rFonts w:ascii="Helvetica" w:hAnsi="Helvetica" w:cs="Helvetica"/>
+          <w:b/>
+          <w:bCs/>
+          <w:color w:val="000000"/>
+        </w:rPr>
+        <w:t xml:space="preserve">(For </w:t>
+      </w:r>
+      <w:r>
+        <w:rPr>
+          <w:rStyle w:val="apple-converted-space"/>
+          <w:rFonts w:ascii="Helvetica" w:hAnsi="Helvetica" w:cs="Helvetica"/>
+          <w:b/>
+          <w:bCs/>
+          <w:color w:val="000000"/>
+        </w:rPr>
+        <w:t xml:space="preserve">picture and </w:t>
+      </w:r>
+      <w:r>
+        <w:rPr>
+          <w:rStyle w:val="apple-converted-space"/>
+          <w:rFonts w:ascii="Helvetica" w:hAnsi="Helvetica" w:cs="Helvetica"/>
+          <w:b/>
+          <w:bCs/>
+          <w:color w:val="000000"/>
+        </w:rPr>
+        <w:t>video coverage)</w:t>
+      </w:r>
+    </w:p>
+    <w:p>
+      <w:pPr>
+        <w:pStyle w:val="ListParagraph"/>
+        <w:spacing w:after="0" w:line="216" w:lineRule="atLeast"/>
+        <w:ind w:left="0"/>
+        <w:rPr>
+          <w:rStyle w:val="apple-converted-space"/>
+          <w:rFonts w:ascii="Helvetica" w:hAnsi="Helvetica" w:cs="Helvetica"/>
+          <w:b/>
+          <w:bCs/>
+          <w:color w:val="000000"/>
+          <w:sz w:val="16"/>
+          <w:szCs w:val="16"/>
+        </w:rPr>
+      </w:pPr>
+    </w:p>
+    <w:p>
+      <w:pPr>
+        <w:pStyle w:val="ListParagraph"/>
+        <w:spacing w:after="0" w:line="216" w:lineRule="atLeast"/>
+        <w:ind w:left="0"/>
+        <w:rPr>
+          <w:rStyle w:val="apple-converted-space"/>
+          <w:rFonts w:ascii="Helvetica" w:hAnsi="Helvetica" w:cs="Helvetica"/>
+          <w:b/>
+          <w:bCs/>
+          <w:color w:val="000000"/>
+          <w:sz w:val="16"/>
+          <w:szCs w:val="16"/>
+        </w:rPr>
+      </w:pPr>
+    </w:p>
+    <w:p>
+      <w:pPr>
+        <w:spacing w:after="0" w:line="216" w:lineRule="atLeast"/>
+        <w:ind w:firstLine="720"/>
+        <w:rPr>
+          <w:rStyle w:val="apple-converted-space"/>
+          <w:rFonts w:ascii="Helvetica" w:hAnsi="Helvetica" w:cs="Helvetica"/>
+          <w:b/>
+          <w:bCs/>
+          <w:color w:val="000000"/>
+          <w:u w:val="single"/>
+        </w:rPr>
+      </w:pPr>
+      <w:r>
+        <w:rPr>
+          <w:rStyle w:val="apple-converted-space"/>
+          <w:rFonts w:ascii="Helvetica" w:hAnsi="Helvetica" w:cs="Helvetica"/>
+          <w:b/>
+          <w:bCs/>
+          <w:color w:val="000000"/>
+          <w:u w:val="single"/>
+        </w:rPr>
+        <w:t xml:space="preserve"> WEDDING SCHEDULES:</w:t>
+      </w:r>
+      <w:r>
+        <w:rPr>
+          <w:rStyle w:val="apple-converted-space"/>
+          <w:rFonts w:ascii="Helvetica" w:hAnsi="Helvetica" w:cs="Helvetica"/>
+          <w:b/>
+          <w:bCs/>
+          <w:color w:val="000000"/>
+          <w:u w:val="single"/>
+        </w:rPr>
+        <w:t xml:space="preserve"> </w:t>
+      </w:r>
+    </w:p>
+    <w:p>
+      <w:pPr>
+        <w:pStyle w:val="ListParagraph"/>
+        <w:spacing w:after="0" w:line="216" w:lineRule="atLeast"/>
+        <w:ind w:left="1080"/>
+        <w:rPr>
+          <w:rStyle w:val="apple-converted-space"/>
+          <w:rFonts w:ascii="Helvetica" w:hAnsi="Helvetica" w:cs="Helvetica"/>
+          <w:b/>
+          <w:bCs/>
+          <w:color w:val="000000"/>
+          <w:u w:val="single"/>
+        </w:rPr>
+      </w:pPr>
     </w:p>
     <w:p>
       <w:pPr>
@@ -3221,300 +3966,17 @@
           <w:bCs/>
           <w:color w:val="000000"/>
         </w:rPr>
-        <w:t>(Wedding coordinators dress appropriately too)</w:t>
-      </w:r>
-    </w:p>
-    <w:p>
-      <w:pPr>
-        <w:pStyle w:val="ListParagraph"/>
-        <w:spacing w:after="0" w:line="216" w:lineRule="atLeast"/>
-        <w:ind w:left="0"/>
-        <w:rPr>
-          <w:rStyle w:val="apple-converted-space"/>
-          <w:rFonts w:ascii="Helvetica" w:hAnsi="Helvetica" w:cs="Helvetica"/>
-          <w:b/>
-          <w:bCs/>
-          <w:color w:val="000000"/>
-          <w:sz w:val="16"/>
-          <w:szCs w:val="16"/>
-        </w:rPr>
-      </w:pPr>
-    </w:p>
-    <w:p>
-      <w:pPr>
-        <w:pStyle w:val="ListParagraph"/>
-        <w:spacing w:after="0" w:line="216" w:lineRule="atLeast"/>
-        <w:ind w:left="360"/>
-        <w:rPr>
-          <w:rStyle w:val="apple-converted-space"/>
-          <w:rFonts w:ascii="Helvetica" w:hAnsi="Helvetica" w:cs="Helvetica"/>
-          <w:b/>
-          <w:bCs/>
-          <w:color w:val="000000"/>
-          <w:sz w:val="16"/>
-          <w:szCs w:val="16"/>
-        </w:rPr>
-      </w:pPr>
-    </w:p>
-    <w:p>
-      <w:pPr>
-        <w:pStyle w:val="ListParagraph"/>
-        <w:numPr>
-          <w:ilvl w:val="0"/>
-          <w:numId w:val="5"/>
-        </w:numPr>
-        <w:spacing w:after="0" w:line="216" w:lineRule="atLeast"/>
-        <w:rPr>
-          <w:rStyle w:val="apple-converted-space"/>
-          <w:rFonts w:ascii="Helvetica" w:hAnsi="Helvetica" w:cs="Helvetica"/>
-          <w:b/>
-          <w:bCs/>
-          <w:color w:val="000000"/>
-        </w:rPr>
-      </w:pPr>
-      <w:r>
-        <w:rPr>
-          <w:rStyle w:val="apple-converted-space"/>
-          <w:rFonts w:ascii="Helvetica" w:hAnsi="Helvetica" w:cs="Helvetica"/>
-          <w:b/>
-          <w:bCs/>
-          <w:color w:val="000000"/>
-        </w:rPr>
-        <w:t xml:space="preserve">FOR RECESSIONAL FAVORS – </w:t>
-      </w:r>
-      <w:r>
-        <w:rPr>
-          <w:rStyle w:val="apple-converted-space"/>
-          <w:rFonts w:ascii="Helvetica" w:hAnsi="Helvetica" w:cs="Helvetica"/>
-          <w:color w:val="000000"/>
-        </w:rPr>
-        <w:t>Thro</w:t>
-      </w:r>
-      <w:r>
-        <w:rPr>
-          <w:rStyle w:val="apple-converted-space"/>
-          <w:rFonts w:ascii="Helvetica" w:hAnsi="Helvetica" w:cs="Helvetica"/>
-          <w:color w:val="000000"/>
-        </w:rPr>
-        <w:t>wing of flower petals</w:t>
-      </w:r>
-      <w:r>
-        <w:rPr>
-          <w:rStyle w:val="apple-converted-space"/>
-          <w:rFonts w:ascii="Helvetica" w:hAnsi="Helvetica" w:cs="Helvetica"/>
-          <w:color w:val="000000"/>
-        </w:rPr>
-        <w:t xml:space="preserve"> are allowed, but not inside the church. This activity must be done outside the church.</w:t>
-      </w:r>
-    </w:p>
-    <w:p>
-      <w:pPr>
-        <w:pStyle w:val="ListParagraph"/>
-        <w:spacing w:after="0" w:line="216" w:lineRule="atLeast"/>
-        <w:ind w:left="0"/>
-        <w:rPr>
-          <w:rStyle w:val="apple-converted-space"/>
-          <w:rFonts w:ascii="Helvetica" w:hAnsi="Helvetica" w:cs="Helvetica"/>
-          <w:b/>
-          <w:bCs/>
-          <w:color w:val="000000"/>
-        </w:rPr>
-      </w:pPr>
-    </w:p>
-    <w:p>
-      <w:pPr>
-        <w:pStyle w:val="ListParagraph"/>
-        <w:numPr>
-          <w:ilvl w:val="0"/>
-          <w:numId w:val="5"/>
-        </w:numPr>
-        <w:spacing w:after="0" w:line="216" w:lineRule="atLeast"/>
-        <w:rPr>
-          <w:rStyle w:val="apple-converted-space"/>
-          <w:rFonts w:ascii="Helvetica" w:hAnsi="Helvetica" w:cs="Helvetica"/>
-          <w:b/>
-          <w:bCs/>
-          <w:color w:val="000000"/>
-        </w:rPr>
-      </w:pPr>
-      <w:r>
-        <w:rPr>
-          <w:rStyle w:val="apple-converted-space"/>
-          <w:rFonts w:ascii="Helvetica" w:hAnsi="Helvetica" w:cs="Helvetica"/>
-          <w:b/>
-          <w:bCs/>
-          <w:color w:val="000000"/>
-        </w:rPr>
-        <w:t>SETTLE ACCOUNT, 2 WEEKS BEFORE WEDDING DATE AND WE DON’T ACCEPT CHECKS.</w:t>
-      </w:r>
-    </w:p>
-    <w:p>
-      <w:pPr>
-        <w:pStyle w:val="ListParagraph"/>
-        <w:spacing w:after="0" w:line="216" w:lineRule="atLeast"/>
-        <w:ind w:left="0"/>
-        <w:rPr>
-          <w:rStyle w:val="apple-converted-space"/>
-          <w:rFonts w:ascii="Helvetica" w:hAnsi="Helvetica" w:cs="Helvetica"/>
-          <w:b/>
-          <w:bCs/>
-          <w:color w:val="000000"/>
-        </w:rPr>
-      </w:pPr>
-    </w:p>
-    <w:p>
-      <w:pPr>
-        <w:pStyle w:val="ListParagraph"/>
-        <w:spacing w:after="0" w:line="216" w:lineRule="atLeast"/>
-        <w:rPr>
-          <w:rStyle w:val="apple-converted-space"/>
-          <w:rFonts w:ascii="Helvetica" w:hAnsi="Helvetica" w:cs="Helvetica"/>
-          <w:b/>
-          <w:bCs/>
-          <w:color w:val="000000"/>
-          <w:u w:val="single"/>
-        </w:rPr>
-      </w:pPr>
-      <w:r>
-        <w:rPr>
-          <w:rStyle w:val="apple-converted-space"/>
-          <w:rFonts w:ascii="Helvetica" w:hAnsi="Helvetica" w:cs="Helvetica"/>
-          <w:b/>
-          <w:bCs/>
-          <w:color w:val="000000"/>
-          <w:u w:val="single"/>
-        </w:rPr>
-        <w:t>WEDDING RATES:</w:t>
-      </w:r>
-    </w:p>
-    <w:p>
-      <w:pPr>
-        <w:pStyle w:val="ListParagraph"/>
-        <w:spacing w:after="0" w:line="216" w:lineRule="atLeast"/>
-        <w:rPr>
-          <w:rStyle w:val="apple-converted-space"/>
-          <w:rFonts w:ascii="Helvetica" w:hAnsi="Helvetica" w:cs="Helvetica"/>
-          <w:b/>
-          <w:bCs/>
-          <w:color w:val="000000"/>
-          <w:u w:val="single"/>
-        </w:rPr>
-      </w:pPr>
-    </w:p>
-    <w:p>
-      <w:pPr>
-        <w:pStyle w:val="ListParagraph"/>
-        <w:spacing w:after="0" w:line="216" w:lineRule="atLeast"/>
-        <w:rPr>
-          <w:rStyle w:val="apple-converted-space"/>
-          <w:rFonts w:ascii="Helvetica" w:hAnsi="Helvetica" w:cs="Helvetica"/>
-          <w:b/>
-          <w:bCs/>
-          <w:color w:val="000000"/>
-          <w:sz w:val="24"/>
-          <w:szCs w:val="24"/>
-        </w:rPr>
-      </w:pPr>
-      <w:proofErr w:type="spellStart"/>
-      <w:r>
-        <w:rPr>
-          <w:rStyle w:val="apple-converted-space"/>
-          <w:rFonts w:ascii="Helvetica" w:hAnsi="Helvetica" w:cs="Helvetica"/>
-          <w:b/>
-          <w:bCs/>
-          <w:color w:val="000000"/>
-          <w:sz w:val="24"/>
-          <w:szCs w:val="24"/>
-          <w:u w:val="single"/>
-        </w:rPr>
-        <w:t>Php</w:t>
-      </w:r>
-      <w:proofErr w:type="spellEnd"/>
-      <w:r>
-        <w:rPr>
-          <w:rStyle w:val="apple-converted-space"/>
-          <w:rFonts w:ascii="Helvetica" w:hAnsi="Helvetica" w:cs="Helvetica"/>
-          <w:b/>
-          <w:bCs/>
-          <w:color w:val="000000"/>
-          <w:sz w:val="24"/>
-          <w:szCs w:val="24"/>
-          <w:u w:val="single"/>
-        </w:rPr>
-        <w:t xml:space="preserve"> 7,2</w:t>
-      </w:r>
-      <w:r>
-        <w:rPr>
-          <w:rStyle w:val="apple-converted-space"/>
-          <w:rFonts w:ascii="Helvetica" w:hAnsi="Helvetica" w:cs="Helvetica"/>
-          <w:b/>
-          <w:bCs/>
-          <w:color w:val="000000"/>
-          <w:sz w:val="24"/>
-          <w:szCs w:val="24"/>
-          <w:u w:val="single"/>
-        </w:rPr>
-        <w:t>00.00</w:t>
-      </w:r>
-      <w:r>
-        <w:rPr>
-          <w:rStyle w:val="apple-converted-space"/>
-          <w:rFonts w:ascii="Helvetica" w:hAnsi="Helvetica" w:cs="Helvetica"/>
-          <w:b/>
-          <w:bCs/>
-          <w:color w:val="000000"/>
-          <w:sz w:val="24"/>
-          <w:szCs w:val="24"/>
-        </w:rPr>
-        <w:t xml:space="preserve">                              </w:t>
-      </w:r>
-      <w:r>
-        <w:rPr>
-          <w:rStyle w:val="apple-converted-space"/>
-          <w:rFonts w:ascii="Helvetica" w:hAnsi="Helvetica" w:cs="Helvetica"/>
-          <w:b/>
-          <w:bCs/>
-          <w:color w:val="000000"/>
-          <w:sz w:val="24"/>
-          <w:szCs w:val="24"/>
-        </w:rPr>
-        <w:tab/>
-      </w:r>
-      <w:r>
-        <w:rPr>
-          <w:rStyle w:val="apple-converted-space"/>
-          <w:rFonts w:ascii="Helvetica" w:hAnsi="Helvetica" w:cs="Helvetica"/>
-          <w:b/>
-          <w:bCs/>
-          <w:color w:val="000000"/>
-          <w:sz w:val="24"/>
-          <w:szCs w:val="24"/>
-        </w:rPr>
-        <w:tab/>
-      </w:r>
-      <w:r>
-        <w:rPr>
-          <w:rStyle w:val="apple-converted-space"/>
-          <w:rFonts w:ascii="Helvetica" w:hAnsi="Helvetica" w:cs="Helvetica"/>
-          <w:b/>
-          <w:bCs/>
-          <w:color w:val="000000"/>
-          <w:sz w:val="24"/>
-          <w:szCs w:val="24"/>
-        </w:rPr>
-        <w:tab/>
-      </w:r>
-      <w:r>
-        <w:rPr>
-          <w:rStyle w:val="apple-converted-space"/>
-          <w:rFonts w:ascii="Helvetica" w:hAnsi="Helvetica" w:cs="Helvetica"/>
-          <w:b/>
-          <w:bCs/>
-          <w:color w:val="000000"/>
-          <w:sz w:val="24"/>
-          <w:szCs w:val="24"/>
-        </w:rPr>
-        <w:t xml:space="preserve">  </w:t>
+        <w:t>8:30am</w:t>
+      </w:r>
+      <w:r>
+        <w:rPr>
+          <w:rStyle w:val="apple-converted-space"/>
+          <w:rFonts w:ascii="Helvetica" w:hAnsi="Helvetica" w:cs="Helvetica"/>
+          <w:b/>
+          <w:bCs/>
+          <w:color w:val="000000"/>
+        </w:rPr>
+        <w:t xml:space="preserve">                            * FROM TUESDAYS TO SATURDAYS ONLY</w:t>
       </w:r>
     </w:p>
     <w:p>
@@ -3541,47 +4003,7 @@
           <w:bCs/>
           <w:color w:val="000000"/>
         </w:rPr>
-        <w:t xml:space="preserve">Wedding Mass                   </w:t>
-      </w:r>
-      <w:r>
-        <w:rPr>
-          <w:rStyle w:val="apple-converted-space"/>
-          <w:rFonts w:ascii="Helvetica" w:hAnsi="Helvetica" w:cs="Helvetica"/>
-          <w:b/>
-          <w:bCs/>
-          <w:color w:val="000000"/>
-        </w:rPr>
-        <w:tab/>
-      </w:r>
-      <w:r>
-        <w:rPr>
-          <w:rStyle w:val="apple-converted-space"/>
-          <w:rFonts w:ascii="Helvetica" w:hAnsi="Helvetica" w:cs="Helvetica"/>
-          <w:b/>
-          <w:bCs/>
-          <w:color w:val="000000"/>
-        </w:rPr>
-        <w:tab/>
-      </w:r>
-      <w:r>
-        <w:rPr>
-          <w:rStyle w:val="apple-converted-space"/>
-          <w:rFonts w:ascii="Helvetica" w:hAnsi="Helvetica" w:cs="Helvetica"/>
-          <w:b/>
-          <w:bCs/>
-          <w:color w:val="000000"/>
-        </w:rPr>
-        <w:tab/>
-      </w:r>
-      <w:r>
-        <w:rPr>
-          <w:rStyle w:val="apple-converted-space"/>
-          <w:rFonts w:ascii="Helvetica" w:hAnsi="Helvetica" w:cs="Helvetica"/>
-          <w:b/>
-          <w:bCs/>
-          <w:color w:val="000000"/>
-        </w:rPr>
-        <w:t xml:space="preserve"> </w:t>
+        <w:t>10:30am</w:t>
       </w:r>
     </w:p>
     <w:p>
@@ -3608,47 +4030,7 @@
           <w:bCs/>
           <w:color w:val="000000"/>
         </w:rPr>
-        <w:t xml:space="preserve">Candles                              </w:t>
-      </w:r>
-      <w:r>
-        <w:rPr>
-          <w:rStyle w:val="apple-converted-space"/>
-          <w:rFonts w:ascii="Helvetica" w:hAnsi="Helvetica" w:cs="Helvetica"/>
-          <w:b/>
-          <w:bCs/>
-          <w:color w:val="000000"/>
-        </w:rPr>
-        <w:tab/>
-      </w:r>
-      <w:r>
-        <w:rPr>
-          <w:rStyle w:val="apple-converted-space"/>
-          <w:rFonts w:ascii="Helvetica" w:hAnsi="Helvetica" w:cs="Helvetica"/>
-          <w:b/>
-          <w:bCs/>
-          <w:color w:val="000000"/>
-        </w:rPr>
-        <w:tab/>
-      </w:r>
-      <w:r>
-        <w:rPr>
-          <w:rStyle w:val="apple-converted-space"/>
-          <w:rFonts w:ascii="Helvetica" w:hAnsi="Helvetica" w:cs="Helvetica"/>
-          <w:b/>
-          <w:bCs/>
-          <w:color w:val="000000"/>
-        </w:rPr>
-        <w:tab/>
-      </w:r>
-      <w:r>
-        <w:rPr>
-          <w:rStyle w:val="apple-converted-space"/>
-          <w:rFonts w:ascii="Helvetica" w:hAnsi="Helvetica" w:cs="Helvetica"/>
-          <w:b/>
-          <w:bCs/>
-          <w:color w:val="000000"/>
-        </w:rPr>
-        <w:t xml:space="preserve"> </w:t>
+        <w:t>2:00pm</w:t>
       </w:r>
     </w:p>
     <w:p>
@@ -3675,381 +4057,6 @@
           <w:bCs/>
           <w:color w:val="000000"/>
         </w:rPr>
-        <w:t xml:space="preserve">Use of Red Carpet             </w:t>
-      </w:r>
-      <w:r>
-        <w:rPr>
-          <w:rStyle w:val="apple-converted-space"/>
-          <w:rFonts w:ascii="Helvetica" w:hAnsi="Helvetica" w:cs="Helvetica"/>
-          <w:b/>
-          <w:bCs/>
-          <w:color w:val="000000"/>
-        </w:rPr>
-        <w:tab/>
-      </w:r>
-      <w:r>
-        <w:rPr>
-          <w:rStyle w:val="apple-converted-space"/>
-          <w:rFonts w:ascii="Helvetica" w:hAnsi="Helvetica" w:cs="Helvetica"/>
-          <w:b/>
-          <w:bCs/>
-          <w:color w:val="000000"/>
-        </w:rPr>
-        <w:tab/>
-      </w:r>
-      <w:r>
-        <w:rPr>
-          <w:rStyle w:val="apple-converted-space"/>
-          <w:rFonts w:ascii="Helvetica" w:hAnsi="Helvetica" w:cs="Helvetica"/>
-          <w:b/>
-          <w:bCs/>
-          <w:color w:val="000000"/>
-        </w:rPr>
-        <w:tab/>
-      </w:r>
-      <w:r>
-        <w:rPr>
-          <w:rStyle w:val="apple-converted-space"/>
-          <w:rFonts w:ascii="Helvetica" w:hAnsi="Helvetica" w:cs="Helvetica"/>
-          <w:b/>
-          <w:bCs/>
-          <w:color w:val="000000"/>
-        </w:rPr>
-        <w:t xml:space="preserve"> </w:t>
-      </w:r>
-    </w:p>
-    <w:p>
-      <w:pPr>
-        <w:pStyle w:val="ListParagraph"/>
-        <w:numPr>
-          <w:ilvl w:val="0"/>
-          <w:numId w:val="6"/>
-        </w:numPr>
-        <w:spacing w:after="0" w:line="216" w:lineRule="atLeast"/>
-        <w:rPr>
-          <w:rStyle w:val="apple-converted-space"/>
-          <w:rFonts w:ascii="Helvetica" w:hAnsi="Helvetica" w:cs="Helvetica"/>
-          <w:b/>
-          <w:bCs/>
-          <w:color w:val="000000"/>
-        </w:rPr>
-      </w:pPr>
-      <w:r>
-        <w:rPr>
-          <w:rStyle w:val="apple-converted-space"/>
-          <w:rFonts w:ascii="Helvetica" w:hAnsi="Helvetica" w:cs="Helvetica"/>
-          <w:b/>
-          <w:bCs/>
-          <w:color w:val="000000"/>
-        </w:rPr>
-        <w:t>Use of Chandeliers</w:t>
-      </w:r>
-      <w:r>
-        <w:rPr>
-          <w:rStyle w:val="apple-converted-space"/>
-          <w:rFonts w:ascii="Helvetica" w:hAnsi="Helvetica" w:cs="Helvetica"/>
-          <w:b/>
-          <w:bCs/>
-          <w:color w:val="000000"/>
-        </w:rPr>
-        <w:t xml:space="preserve">            </w:t>
-      </w:r>
-      <w:r>
-        <w:rPr>
-          <w:rStyle w:val="apple-converted-space"/>
-          <w:rFonts w:ascii="Helvetica" w:hAnsi="Helvetica" w:cs="Helvetica"/>
-          <w:b/>
-          <w:bCs/>
-          <w:color w:val="000000"/>
-        </w:rPr>
-        <w:tab/>
-      </w:r>
-      <w:r>
-        <w:rPr>
-          <w:rStyle w:val="apple-converted-space"/>
-          <w:rFonts w:ascii="Helvetica" w:hAnsi="Helvetica" w:cs="Helvetica"/>
-          <w:b/>
-          <w:bCs/>
-          <w:color w:val="000000"/>
-        </w:rPr>
-        <w:tab/>
-      </w:r>
-      <w:r>
-        <w:rPr>
-          <w:rStyle w:val="apple-converted-space"/>
-          <w:rFonts w:ascii="Helvetica" w:hAnsi="Helvetica" w:cs="Helvetica"/>
-          <w:b/>
-          <w:bCs/>
-          <w:color w:val="000000"/>
-        </w:rPr>
-        <w:tab/>
-      </w:r>
-      <w:r>
-        <w:rPr>
-          <w:rStyle w:val="apple-converted-space"/>
-          <w:rFonts w:ascii="Helvetica" w:hAnsi="Helvetica" w:cs="Helvetica"/>
-          <w:b/>
-          <w:bCs/>
-          <w:color w:val="000000"/>
-        </w:rPr>
-        <w:t xml:space="preserve">  </w:t>
-      </w:r>
-    </w:p>
-    <w:p>
-      <w:pPr>
-        <w:pStyle w:val="ListParagraph"/>
-        <w:numPr>
-          <w:ilvl w:val="0"/>
-          <w:numId w:val="6"/>
-        </w:numPr>
-        <w:spacing w:after="0" w:line="216" w:lineRule="atLeast"/>
-        <w:rPr>
-          <w:rStyle w:val="apple-converted-space"/>
-          <w:rFonts w:ascii="Helvetica" w:hAnsi="Helvetica" w:cs="Helvetica"/>
-          <w:b/>
-          <w:bCs/>
-          <w:color w:val="000000"/>
-        </w:rPr>
-      </w:pPr>
-      <w:r>
-        <w:rPr>
-          <w:rStyle w:val="apple-converted-space"/>
-          <w:rFonts w:ascii="Helvetica" w:hAnsi="Helvetica" w:cs="Helvetica"/>
-          <w:b/>
-          <w:bCs/>
-          <w:color w:val="000000"/>
-        </w:rPr>
-        <w:t xml:space="preserve">Use of extra electricity - </w:t>
-      </w:r>
-      <w:r>
-        <w:rPr>
-          <w:rStyle w:val="apple-converted-space"/>
-          <w:rFonts w:ascii="Helvetica" w:hAnsi="Helvetica" w:cs="Helvetica"/>
-          <w:b/>
-          <w:bCs/>
-          <w:color w:val="000000"/>
-        </w:rPr>
-        <w:t xml:space="preserve">(For </w:t>
-      </w:r>
-      <w:r>
-        <w:rPr>
-          <w:rStyle w:val="apple-converted-space"/>
-          <w:rFonts w:ascii="Helvetica" w:hAnsi="Helvetica" w:cs="Helvetica"/>
-          <w:b/>
-          <w:bCs/>
-          <w:color w:val="000000"/>
-        </w:rPr>
-        <w:t xml:space="preserve">picture and </w:t>
-      </w:r>
-      <w:r>
-        <w:rPr>
-          <w:rStyle w:val="apple-converted-space"/>
-          <w:rFonts w:ascii="Helvetica" w:hAnsi="Helvetica" w:cs="Helvetica"/>
-          <w:b/>
-          <w:bCs/>
-          <w:color w:val="000000"/>
-        </w:rPr>
-        <w:t>video coverage)</w:t>
-      </w:r>
-    </w:p>
-    <w:p>
-      <w:pPr>
-        <w:pStyle w:val="ListParagraph"/>
-        <w:spacing w:after="0" w:line="216" w:lineRule="atLeast"/>
-        <w:ind w:left="0"/>
-        <w:rPr>
-          <w:rStyle w:val="apple-converted-space"/>
-          <w:rFonts w:ascii="Helvetica" w:hAnsi="Helvetica" w:cs="Helvetica"/>
-          <w:b/>
-          <w:bCs/>
-          <w:color w:val="000000"/>
-          <w:sz w:val="16"/>
-          <w:szCs w:val="16"/>
-        </w:rPr>
-      </w:pPr>
-    </w:p>
-    <w:p>
-      <w:pPr>
-        <w:pStyle w:val="ListParagraph"/>
-        <w:spacing w:after="0" w:line="216" w:lineRule="atLeast"/>
-        <w:ind w:left="0"/>
-        <w:rPr>
-          <w:rStyle w:val="apple-converted-space"/>
-          <w:rFonts w:ascii="Helvetica" w:hAnsi="Helvetica" w:cs="Helvetica"/>
-          <w:b/>
-          <w:bCs/>
-          <w:color w:val="000000"/>
-          <w:sz w:val="16"/>
-          <w:szCs w:val="16"/>
-        </w:rPr>
-      </w:pPr>
-    </w:p>
-    <w:p>
-      <w:pPr>
-        <w:spacing w:after="0" w:line="216" w:lineRule="atLeast"/>
-        <w:ind w:firstLine="720"/>
-        <w:rPr>
-          <w:rStyle w:val="apple-converted-space"/>
-          <w:rFonts w:ascii="Helvetica" w:hAnsi="Helvetica" w:cs="Helvetica"/>
-          <w:b/>
-          <w:bCs/>
-          <w:color w:val="000000"/>
-          <w:u w:val="single"/>
-        </w:rPr>
-      </w:pPr>
-      <w:r>
-        <w:rPr>
-          <w:rStyle w:val="apple-converted-space"/>
-          <w:rFonts w:ascii="Helvetica" w:hAnsi="Helvetica" w:cs="Helvetica"/>
-          <w:b/>
-          <w:bCs/>
-          <w:color w:val="000000"/>
-          <w:u w:val="single"/>
-        </w:rPr>
-        <w:t xml:space="preserve"> WEDDING SCHEDULES:</w:t>
-      </w:r>
-      <w:r>
-        <w:rPr>
-          <w:rStyle w:val="apple-converted-space"/>
-          <w:rFonts w:ascii="Helvetica" w:hAnsi="Helvetica" w:cs="Helvetica"/>
-          <w:b/>
-          <w:bCs/>
-          <w:color w:val="000000"/>
-          <w:u w:val="single"/>
-        </w:rPr>
-        <w:t xml:space="preserve"> </w:t>
-      </w:r>
-    </w:p>
-    <w:p>
-      <w:pPr>
-        <w:pStyle w:val="ListParagraph"/>
-        <w:spacing w:after="0" w:line="216" w:lineRule="atLeast"/>
-        <w:ind w:left="1080"/>
-        <w:rPr>
-          <w:rStyle w:val="apple-converted-space"/>
-          <w:rFonts w:ascii="Helvetica" w:hAnsi="Helvetica" w:cs="Helvetica"/>
-          <w:b/>
-          <w:bCs/>
-          <w:color w:val="000000"/>
-          <w:u w:val="single"/>
-        </w:rPr>
-      </w:pPr>
-    </w:p>
-    <w:p>
-      <w:pPr>
-        <w:pStyle w:val="ListParagraph"/>
-        <w:numPr>
-          <w:ilvl w:val="0"/>
-          <w:numId w:val="6"/>
-        </w:numPr>
-        <w:spacing w:after="0" w:line="216" w:lineRule="atLeast"/>
-        <w:rPr>
-          <w:rStyle w:val="apple-converted-space"/>
-          <w:rFonts w:ascii="Helvetica" w:hAnsi="Helvetica" w:cs="Helvetica"/>
-          <w:b/>
-          <w:bCs/>
-          <w:color w:val="000000"/>
-        </w:rPr>
-      </w:pPr>
-      <w:r>
-        <w:rPr>
-          <w:rStyle w:val="apple-converted-space"/>
-          <w:rFonts w:ascii="Helvetica" w:hAnsi="Helvetica" w:cs="Helvetica"/>
-          <w:b/>
-          <w:bCs/>
-          <w:color w:val="000000"/>
-        </w:rPr>
-        <w:t>8:30am</w:t>
-      </w:r>
-      <w:r>
-        <w:rPr>
-          <w:rStyle w:val="apple-converted-space"/>
-          <w:rFonts w:ascii="Helvetica" w:hAnsi="Helvetica" w:cs="Helvetica"/>
-          <w:b/>
-          <w:bCs/>
-          <w:color w:val="000000"/>
-        </w:rPr>
-        <w:t xml:space="preserve">                            * FROM TUESDAYS TO SATURDAYS ONLY</w:t>
-      </w:r>
-    </w:p>
-    <w:p>
-      <w:pPr>
-        <w:pStyle w:val="ListParagraph"/>
-        <w:numPr>
-          <w:ilvl w:val="0"/>
-          <w:numId w:val="6"/>
-        </w:numPr>
-        <w:spacing w:after="0" w:line="216" w:lineRule="atLeast"/>
-        <w:rPr>
-          <w:rStyle w:val="apple-converted-space"/>
-          <w:rFonts w:ascii="Helvetica" w:hAnsi="Helvetica" w:cs="Helvetica"/>
-          <w:b/>
-          <w:bCs/>
-          <w:color w:val="000000"/>
-        </w:rPr>
-      </w:pPr>
-      <w:r>
-        <w:rPr>
-          <w:rStyle w:val="apple-converted-space"/>
-          <w:rFonts w:ascii="Helvetica" w:hAnsi="Helvetica" w:cs="Helvetica"/>
-          <w:b/>
-          <w:bCs/>
-          <w:color w:val="000000"/>
-        </w:rPr>
-        <w:t>10:30am</w:t>
-      </w:r>
-    </w:p>
-    <w:p>
-      <w:pPr>
-        <w:pStyle w:val="ListParagraph"/>
-        <w:numPr>
-          <w:ilvl w:val="0"/>
-          <w:numId w:val="6"/>
-        </w:numPr>
-        <w:spacing w:after="0" w:line="216" w:lineRule="atLeast"/>
-        <w:rPr>
-          <w:rStyle w:val="apple-converted-space"/>
-          <w:rFonts w:ascii="Helvetica" w:hAnsi="Helvetica" w:cs="Helvetica"/>
-          <w:b/>
-          <w:bCs/>
-          <w:color w:val="000000"/>
-        </w:rPr>
-      </w:pPr>
-      <w:r>
-        <w:rPr>
-          <w:rStyle w:val="apple-converted-space"/>
-          <w:rFonts w:ascii="Helvetica" w:hAnsi="Helvetica" w:cs="Helvetica"/>
-          <w:b/>
-          <w:bCs/>
-          <w:color w:val="000000"/>
-        </w:rPr>
-        <w:t>2:00pm</w:t>
-      </w:r>
-    </w:p>
-    <w:p>
-      <w:pPr>
-        <w:pStyle w:val="ListParagraph"/>
-        <w:numPr>
-          <w:ilvl w:val="0"/>
-          <w:numId w:val="6"/>
-        </w:numPr>
-        <w:spacing w:after="0" w:line="216" w:lineRule="atLeast"/>
-        <w:rPr>
-          <w:rStyle w:val="apple-converted-space"/>
-          <w:rFonts w:ascii="Helvetica" w:hAnsi="Helvetica" w:cs="Helvetica"/>
-          <w:b/>
-          <w:bCs/>
-          <w:color w:val="000000"/>
-        </w:rPr>
-      </w:pPr>
-      <w:r>
-        <w:rPr>
-          <w:rStyle w:val="apple-converted-space"/>
-          <w:rFonts w:ascii="Helvetica" w:hAnsi="Helvetica" w:cs="Helvetica"/>
-          <w:b/>
-          <w:bCs/>
-          <w:color w:val="000000"/>
-        </w:rPr>
         <w:t>4:00pm</w:t>
       </w:r>
     </w:p>
@@ -4205,7 +4212,7 @@
           <w:iCs/>
           <w:color w:val="000000"/>
         </w:rPr>
-        <w:t xml:space="preserve">00.00 for Parish Wedding Choir (Optional)                     </w:t>
+        <w:t xml:space="preserve">00.00 for Parish Wedding Choir </w:t>
       </w:r>
     </w:p>
     <w:p>
@@ -4375,7 +4382,7 @@
 </file>
 
 <file path=word/numbering.xml><?xml version="1.0" encoding="utf-8"?>
-<w:numbering xmlns:wpc="http://schemas.microsoft.com/office/word/2010/wordprocessingCanvas" xmlns:cx="http://schemas.microsoft.com/office/drawing/2014/chartex" xmlns:cx1="http://schemas.microsoft.com/office/drawing/2015/9/8/chartex" xmlns:cx2="http://schemas.microsoft.com/office/drawing/2015/10/21/chartex" xmlns:cx3="http://schemas.microsoft.com/office/drawing/2016/5/9/chartex" xmlns:cx4="http://schemas.microsoft.com/office/drawing/2016/5/10/chartex" xmlns:cx5="http://schemas.microsoft.com/office/drawing/2016/5/11/chartex" xmlns:cx6="http://schemas.microsoft.com/office/drawing/2016/5/12/chartex" xmlns:cx7="http://schemas.microsoft.com/office/drawing/2016/5/13/chartex" xmlns:cx8="http://schemas.microsoft.com/office/drawing/2016/5/14/chartex" xmlns:mc="http://schemas.openxmlformats.org/markup-compatibility/2006" xmlns:aink="http://schemas.microsoft.com/office/drawing/2016/ink" xmlns:am3d="http://schemas.microsoft.com/office/drawing/2017/model3d" xmlns:o="urn:schemas-microsoft-com:office:office" xmlns:r="http://schemas.openxmlformats.org/officeDocument/2006/relationships" xmlns:m="http://schemas.openxmlformats.org/officeDocument/2006/math" xmlns:v="urn:schemas-microsoft-com:vml" xmlns:wp14="http://schemas.microsoft.com/office/word/2010/wordprocessingDrawing" xmlns:wp="http://schemas.openxmlformats.org/drawingml/2006/wordprocessingDrawing" xmlns:w10="urn:schemas-microsoft-com:office:word" xmlns:w="http://schemas.openxmlformats.org/wordprocessingml/2006/main" xmlns:w14="http://schemas.microsoft.com/office/word/2010/wordml" xmlns:w15="http://schemas.microsoft.com/office/word/2012/wordml" xmlns:w16cid="http://schemas.microsoft.com/office/word/2016/wordml/cid" xmlns:w16se="http://schemas.microsoft.com/office/word/2015/wordml/symex" xmlns:wpg="http://schemas.microsoft.com/office/word/2010/wordprocessingGroup" xmlns:wpi="http://schemas.microsoft.com/office/word/2010/wordprocessingInk" xmlns:wne="http://schemas.microsoft.com/office/word/2006/wordml" xmlns:wps="http://schemas.microsoft.com/office/word/2010/wordprocessingShape" mc:Ignorable="w14 w15 w16se w16cid wp14">
+<w:numbering xmlns:wpc="http://schemas.microsoft.com/office/word/2010/wordprocessingCanvas" xmlns:cx="http://schemas.microsoft.com/office/drawing/2014/chartex" xmlns:cx1="http://schemas.microsoft.com/office/drawing/2015/9/8/chartex" xmlns:cx2="http://schemas.microsoft.com/office/drawing/2015/10/21/chartex" xmlns:cx3="http://schemas.microsoft.com/office/drawing/2016/5/9/chartex" xmlns:cx4="http://schemas.microsoft.com/office/drawing/2016/5/10/chartex" xmlns:cx5="http://schemas.microsoft.com/office/drawing/2016/5/11/chartex" xmlns:cx6="http://schemas.microsoft.com/office/drawing/2016/5/12/chartex" xmlns:cx7="http://schemas.microsoft.com/office/drawing/2016/5/13/chartex" xmlns:cx8="http://schemas.microsoft.com/office/drawing/2016/5/14/chartex" xmlns:mc="http://schemas.openxmlformats.org/markup-compatibility/2006" xmlns:aink="http://schemas.microsoft.com/office/drawing/2016/ink" xmlns:am3d="http://schemas.microsoft.com/office/drawing/2017/model3d" xmlns:o="urn:schemas-microsoft-com:office:office" xmlns:r="http://schemas.openxmlformats.org/officeDocument/2006/relationships" xmlns:m="http://schemas.openxmlformats.org/officeDocument/2006/math" xmlns:v="urn:schemas-microsoft-com:vml" xmlns:wp14="http://schemas.microsoft.com/office/word/2010/wordprocessingDrawing" xmlns:wp="http://schemas.openxmlformats.org/drawingml/2006/wordprocessingDrawing" xmlns:w10="urn:schemas-microsoft-com:office:word" xmlns:w="http://schemas.openxmlformats.org/wordprocessingml/2006/main" xmlns:w14="http://schemas.microsoft.com/office/word/2010/wordml" xmlns:w15="http://schemas.microsoft.com/office/word/2012/wordml" xmlns:w16cex="http://schemas.microsoft.com/office/word/2018/wordml/cex" xmlns:w16cid="http://schemas.microsoft.com/office/word/2016/wordml/cid" xmlns:w16="http://schemas.microsoft.com/office/word/2018/wordml" xmlns:w16se="http://schemas.microsoft.com/office/word/2015/wordml/symex" xmlns:wpg="http://schemas.microsoft.com/office/word/2010/wordprocessingGroup" xmlns:wpi="http://schemas.microsoft.com/office/word/2010/wordprocessingInk" xmlns:wne="http://schemas.microsoft.com/office/word/2006/wordml" xmlns:wps="http://schemas.microsoft.com/office/word/2010/wordprocessingShape" mc:Ignorable="w14 w15 w16se w16cid w16 w16cex wp14">
   <w:abstractNum w:abstractNumId="0" w15:restartNumberingAfterBreak="0">
     <w:nsid w:val="027C094B"/>
     <w:multiLevelType w:val="hybridMultilevel"/>
@@ -5230,7 +5237,7 @@
 </file>
 
 <file path=word/styles.xml><?xml version="1.0" encoding="utf-8"?>
-<w:styles xmlns:mc="http://schemas.openxmlformats.org/markup-compatibility/2006" xmlns:r="http://schemas.openxmlformats.org/officeDocument/2006/relationships" xmlns:w="http://schemas.openxmlformats.org/wordprocessingml/2006/main" xmlns:w14="http://schemas.microsoft.com/office/word/2010/wordml" xmlns:w15="http://schemas.microsoft.com/office/word/2012/wordml" xmlns:w16cid="http://schemas.microsoft.com/office/word/2016/wordml/cid" xmlns:w16se="http://schemas.microsoft.com/office/word/2015/wordml/symex" mc:Ignorable="w14 w15 w16se w16cid">
+<w:styles xmlns:mc="http://schemas.openxmlformats.org/markup-compatibility/2006" xmlns:r="http://schemas.openxmlformats.org/officeDocument/2006/relationships" xmlns:w="http://schemas.openxmlformats.org/wordprocessingml/2006/main" xmlns:w14="http://schemas.microsoft.com/office/word/2010/wordml" xmlns:w15="http://schemas.microsoft.com/office/word/2012/wordml" xmlns:w16cex="http://schemas.microsoft.com/office/word/2018/wordml/cex" xmlns:w16cid="http://schemas.microsoft.com/office/word/2016/wordml/cid" xmlns:w16="http://schemas.microsoft.com/office/word/2018/wordml" xmlns:w16se="http://schemas.microsoft.com/office/word/2015/wordml/symex" mc:Ignorable="w14 w15 w16se w16cid w16 w16cex">
   <w:docDefaults>
     <w:rPrDefault>
       <w:rPr>
@@ -5240,7 +5247,7 @@
     </w:rPrDefault>
     <w:pPrDefault/>
   </w:docDefaults>
-  <w:latentStyles w:defLockedState="0" w:defUIPriority="0" w:defSemiHidden="0" w:defUnhideWhenUsed="0" w:defQFormat="0" w:count="375">
+  <w:latentStyles w:defLockedState="0" w:defUIPriority="0" w:defSemiHidden="0" w:defUnhideWhenUsed="0" w:defQFormat="0" w:count="376">
     <w:lsdException w:name="Normal" w:qFormat="1"/>
     <w:lsdException w:name="heading 1" w:qFormat="1"/>
     <w:lsdException w:name="heading 2" w:semiHidden="1" w:unhideWhenUsed="1" w:qFormat="1"/>
@@ -5475,6 +5482,7 @@
     <w:lsdException w:name="Smart Hyperlink" w:semiHidden="1" w:uiPriority="99" w:unhideWhenUsed="1"/>
     <w:lsdException w:name="Hashtag" w:semiHidden="1" w:uiPriority="99" w:unhideWhenUsed="1"/>
     <w:lsdException w:name="Unresolved Mention" w:semiHidden="1" w:uiPriority="99" w:unhideWhenUsed="1"/>
+    <w:lsdException w:name="Smart Link" w:semiHidden="1" w:uiPriority="99" w:unhideWhenUsed="1"/>
   </w:latentStyles>
   <w:style w:type="paragraph" w:default="1" w:styleId="Normal">
     <w:name w:val="Normal"/>
@@ -5864,7 +5872,7 @@
 </file>
 
 <file path=customXml/itemProps1.xml><?xml version="1.0" encoding="utf-8"?>
-<ds:datastoreItem xmlns:ds="http://schemas.openxmlformats.org/officeDocument/2006/customXml" ds:itemID="{298BF965-4F2C-4648-8599-D5E2650DF84A}">
+<ds:datastoreItem xmlns:ds="http://schemas.openxmlformats.org/officeDocument/2006/customXml" ds:itemID="{28E939C3-C28B-45E6-B8BA-596A85A611D5}">
   <ds:schemaRefs>
     <ds:schemaRef ds:uri="http://schemas.openxmlformats.org/officeDocument/2006/bibliography"/>
   </ds:schemaRefs>

</xml_diff>